<commit_message>
tabla task 7 equipo magenta
</commit_message>
<xml_diff>
--- a/Deliverable 2/Task 7/Tabla para poder hacer costraints del apartado 7.docx
+++ b/Deliverable 2/Task 7/Tabla para poder hacer costraints del apartado 7.docx
@@ -1,6 +1,6 @@
 
 <file path=word/document.xml><?xml version="1.0" encoding="utf-8"?>
-<w:document xmlns:wpc="http://schemas.microsoft.com/office/word/2010/wordprocessingCanvas" xmlns:mc="http://schemas.openxmlformats.org/markup-compatibility/2006" xmlns:o="urn:schemas-microsoft-com:office:office" xmlns:r="http://schemas.openxmlformats.org/officeDocument/2006/relationships" xmlns:m="http://schemas.openxmlformats.org/officeDocument/2006/math" xmlns:v="urn:schemas-microsoft-com:vml" xmlns:wp14="http://schemas.microsoft.com/office/word/2010/wordprocessingDrawing" xmlns:wp="http://schemas.openxmlformats.org/drawingml/2006/wordprocessingDrawing" xmlns:w10="urn:schemas-microsoft-com:office:word" xmlns:w="http://schemas.openxmlformats.org/wordprocessingml/2006/main" xmlns:w14="http://schemas.microsoft.com/office/word/2010/wordml" xmlns:w15="http://schemas.microsoft.com/office/word/2012/wordml" xmlns:wpg="http://schemas.microsoft.com/office/word/2010/wordprocessingGroup" xmlns:wpi="http://schemas.microsoft.com/office/word/2010/wordprocessingInk" xmlns:wne="http://schemas.microsoft.com/office/word/2006/wordml" xmlns:wps="http://schemas.microsoft.com/office/word/2010/wordprocessingShape" mc:Ignorable="w14 w15 wp14">
+<w:document xmlns:wpc="http://schemas.microsoft.com/office/word/2010/wordprocessingCanvas" xmlns:mo="http://schemas.microsoft.com/office/mac/office/2008/main" xmlns:mc="http://schemas.openxmlformats.org/markup-compatibility/2006" xmlns:mv="urn:schemas-microsoft-com:mac:vml" xmlns:o="urn:schemas-microsoft-com:office:office" xmlns:r="http://schemas.openxmlformats.org/officeDocument/2006/relationships" xmlns:m="http://schemas.openxmlformats.org/officeDocument/2006/math" xmlns:v="urn:schemas-microsoft-com:vml" xmlns:wp14="http://schemas.microsoft.com/office/word/2010/wordprocessingDrawing" xmlns:wp="http://schemas.openxmlformats.org/drawingml/2006/wordprocessingDrawing" xmlns:w10="urn:schemas-microsoft-com:office:word" xmlns:w="http://schemas.openxmlformats.org/wordprocessingml/2006/main" xmlns:w14="http://schemas.microsoft.com/office/word/2010/wordml" xmlns:w15="http://schemas.microsoft.com/office/word/2012/wordml" xmlns:wpg="http://schemas.microsoft.com/office/word/2010/wordprocessingGroup" xmlns:wpi="http://schemas.microsoft.com/office/word/2010/wordprocessingInk" xmlns:wne="http://schemas.microsoft.com/office/word/2006/wordml" xmlns:wps="http://schemas.microsoft.com/office/word/2010/wordprocessingShape" mc:Ignorable="w14 w15 wp14">
   <w:body>
     <w:p>
       <w:pPr>
@@ -48,7 +48,7 @@
     </w:p>
     <w:p>
       <w:pPr>
-        <w:pStyle w:val="ListParagraph"/>
+        <w:pStyle w:val="Prrafodelista"/>
         <w:numPr>
           <w:ilvl w:val="0"/>
           <w:numId w:val="4"/>
@@ -116,7 +116,7 @@
     </w:p>
     <w:p>
       <w:pPr>
-        <w:pStyle w:val="ListParagraph"/>
+        <w:pStyle w:val="Prrafodelista"/>
         <w:numPr>
           <w:ilvl w:val="0"/>
           <w:numId w:val="4"/>
@@ -173,19 +173,17 @@
           <w:lang w:val="es-ES"/>
         </w:rPr>
       </w:pPr>
-      <w:bookmarkStart w:id="0" w:name="_GoBack"/>
-      <w:bookmarkEnd w:id="0"/>
     </w:p>
     <w:tbl>
       <w:tblPr>
-        <w:tblStyle w:val="TableGrid"/>
+        <w:tblStyle w:val="Tablaconcuadrcula"/>
         <w:tblW w:w="0" w:type="auto"/>
         <w:tblLook w:val="04A0" w:firstRow="1" w:lastRow="0" w:firstColumn="1" w:lastColumn="0" w:noHBand="0" w:noVBand="1"/>
       </w:tblPr>
       <w:tblGrid>
-        <w:gridCol w:w="3406"/>
-        <w:gridCol w:w="2544"/>
-        <w:gridCol w:w="2544"/>
+        <w:gridCol w:w="3354"/>
+        <w:gridCol w:w="2623"/>
+        <w:gridCol w:w="2517"/>
       </w:tblGrid>
       <w:tr>
         <w:trPr>
@@ -260,6 +258,25 @@
               <w:t>Project management plan</w:t>
             </w:r>
           </w:p>
+          <w:p>
+            <w:pPr>
+              <w:rPr>
+                <w:b/>
+              </w:rPr>
+            </w:pPr>
+            <w:r>
+              <w:rPr>
+                <w:b/>
+              </w:rPr>
+              <w:t>21</w:t>
+            </w:r>
+            <w:r>
+              <w:rPr>
+                <w:b/>
+              </w:rPr>
+              <w:t>/01/22</w:t>
+            </w:r>
+          </w:p>
         </w:tc>
         <w:tc>
           <w:tcPr>
@@ -269,6 +286,9 @@
             <w:r>
               <w:t>Project management plan</w:t>
             </w:r>
+            <w:r>
+              <w:t xml:space="preserve"> 5/10/18</w:t>
+            </w:r>
           </w:p>
         </w:tc>
       </w:tr>
@@ -287,8 +307,40 @@
           <w:tcPr>
             <w:tcW w:w="0" w:type="auto"/>
           </w:tcPr>
+          <w:p>
+            <w:r>
+              <w:t>21/01/22</w:t>
+            </w:r>
+          </w:p>
+        </w:tc>
+        <w:tc>
+          <w:tcPr>
+            <w:tcW w:w="0" w:type="auto"/>
+          </w:tcPr>
           <w:p/>
         </w:tc>
+      </w:tr>
+      <w:tr>
+        <w:tc>
+          <w:tcPr>
+            <w:tcW w:w="0" w:type="auto"/>
+          </w:tcPr>
+          <w:p>
+            <w:r>
+              <w:t>1.2.2 Task tracking and scheduling (monitoring of the Project)</w:t>
+            </w:r>
+          </w:p>
+        </w:tc>
+        <w:tc>
+          <w:tcPr>
+            <w:tcW w:w="0" w:type="auto"/>
+          </w:tcPr>
+          <w:p>
+            <w:r>
+              <w:t>21/01/22</w:t>
+            </w:r>
+          </w:p>
+        </w:tc>
         <w:tc>
           <w:tcPr>
             <w:tcW w:w="0" w:type="auto"/>
@@ -303,7 +355,20 @@
           </w:tcPr>
           <w:p>
             <w:r>
-              <w:t>1.2.2 Task tracking and scheduling (monitoring of the Project)</w:t>
+              <w:t>1.3</w:t>
+            </w:r>
+            <w:r>
+              <w:t xml:space="preserve"> Annual reporting</w:t>
+            </w:r>
+          </w:p>
+        </w:tc>
+        <w:tc>
+          <w:tcPr>
+            <w:tcW w:w="0" w:type="auto"/>
+          </w:tcPr>
+          <w:p>
+            <w:r>
+              <w:t>21/01/22</w:t>
             </w:r>
           </w:p>
         </w:tc>
@@ -313,6 +378,31 @@
           </w:tcPr>
           <w:p/>
         </w:tc>
+      </w:tr>
+      <w:tr>
+        <w:tc>
+          <w:tcPr>
+            <w:tcW w:w="0" w:type="auto"/>
+          </w:tcPr>
+          <w:p>
+            <w:r>
+              <w:t>1.4</w:t>
+            </w:r>
+            <w:r>
+              <w:t xml:space="preserve"> Project implementation of risk management</w:t>
+            </w:r>
+          </w:p>
+        </w:tc>
+        <w:tc>
+          <w:tcPr>
+            <w:tcW w:w="0" w:type="auto"/>
+          </w:tcPr>
+          <w:p>
+            <w:r>
+              <w:t>21/01/22</w:t>
+            </w:r>
+          </w:p>
+        </w:tc>
         <w:tc>
           <w:tcPr>
             <w:tcW w:w="0" w:type="auto"/>
@@ -327,10 +417,17 @@
           </w:tcPr>
           <w:p>
             <w:r>
-              <w:t>1.3</w:t>
-            </w:r>
-            <w:r>
-              <w:t xml:space="preserve"> Annual reporting</w:t>
+              <w:t>2.1.1 Employment of the necessary staff</w:t>
+            </w:r>
+          </w:p>
+        </w:tc>
+        <w:tc>
+          <w:tcPr>
+            <w:tcW w:w="0" w:type="auto"/>
+          </w:tcPr>
+          <w:p>
+            <w:r>
+              <w:t>16/11/18</w:t>
             </w:r>
           </w:p>
         </w:tc>
@@ -340,6 +437,28 @@
           </w:tcPr>
           <w:p/>
         </w:tc>
+      </w:tr>
+      <w:tr>
+        <w:tc>
+          <w:tcPr>
+            <w:tcW w:w="0" w:type="auto"/>
+          </w:tcPr>
+          <w:p>
+            <w:r>
+              <w:t>2.1.2 Human resources management</w:t>
+            </w:r>
+          </w:p>
+        </w:tc>
+        <w:tc>
+          <w:tcPr>
+            <w:tcW w:w="0" w:type="auto"/>
+          </w:tcPr>
+          <w:p>
+            <w:r>
+              <w:t>21/01/22</w:t>
+            </w:r>
+          </w:p>
+        </w:tc>
         <w:tc>
           <w:tcPr>
             <w:tcW w:w="0" w:type="auto"/>
@@ -354,10 +473,17 @@
           </w:tcPr>
           <w:p>
             <w:r>
-              <w:t>1.4</w:t>
-            </w:r>
-            <w:r>
-              <w:t xml:space="preserve"> Project implementation of risk management</w:t>
+              <w:t>2.2 Financial plan</w:t>
+            </w:r>
+          </w:p>
+        </w:tc>
+        <w:tc>
+          <w:tcPr>
+            <w:tcW w:w="0" w:type="auto"/>
+          </w:tcPr>
+          <w:p>
+            <w:r>
+              <w:t>5/10/18</w:t>
             </w:r>
           </w:p>
         </w:tc>
@@ -367,6 +493,28 @@
           </w:tcPr>
           <w:p/>
         </w:tc>
+      </w:tr>
+      <w:tr>
+        <w:tc>
+          <w:tcPr>
+            <w:tcW w:w="0" w:type="auto"/>
+          </w:tcPr>
+          <w:p>
+            <w:r>
+              <w:t>2.3 Documentation management</w:t>
+            </w:r>
+          </w:p>
+        </w:tc>
+        <w:tc>
+          <w:tcPr>
+            <w:tcW w:w="0" w:type="auto"/>
+          </w:tcPr>
+          <w:p>
+            <w:r>
+              <w:t>21/01/22</w:t>
+            </w:r>
+          </w:p>
+        </w:tc>
         <w:tc>
           <w:tcPr>
             <w:tcW w:w="0" w:type="auto"/>
@@ -381,7 +529,17 @@
           </w:tcPr>
           <w:p>
             <w:r>
-              <w:t>2.1.1 Employment of the necessary staff</w:t>
+              <w:t>2.4 Periodic monitoring</w:t>
+            </w:r>
+          </w:p>
+        </w:tc>
+        <w:tc>
+          <w:tcPr>
+            <w:tcW w:w="0" w:type="auto"/>
+          </w:tcPr>
+          <w:p>
+            <w:r>
+              <w:t>21/01/22</w:t>
             </w:r>
           </w:p>
         </w:tc>
@@ -391,108 +549,6 @@
           </w:tcPr>
           <w:p/>
         </w:tc>
-        <w:tc>
-          <w:tcPr>
-            <w:tcW w:w="0" w:type="auto"/>
-          </w:tcPr>
-          <w:p/>
-        </w:tc>
-      </w:tr>
-      <w:tr>
-        <w:tc>
-          <w:tcPr>
-            <w:tcW w:w="0" w:type="auto"/>
-          </w:tcPr>
-          <w:p>
-            <w:r>
-              <w:t>2.1.2 Human resources management</w:t>
-            </w:r>
-          </w:p>
-        </w:tc>
-        <w:tc>
-          <w:tcPr>
-            <w:tcW w:w="0" w:type="auto"/>
-          </w:tcPr>
-          <w:p/>
-        </w:tc>
-        <w:tc>
-          <w:tcPr>
-            <w:tcW w:w="0" w:type="auto"/>
-          </w:tcPr>
-          <w:p/>
-        </w:tc>
-      </w:tr>
-      <w:tr>
-        <w:tc>
-          <w:tcPr>
-            <w:tcW w:w="0" w:type="auto"/>
-          </w:tcPr>
-          <w:p>
-            <w:r>
-              <w:t>2.2 Financial plan</w:t>
-            </w:r>
-          </w:p>
-        </w:tc>
-        <w:tc>
-          <w:tcPr>
-            <w:tcW w:w="0" w:type="auto"/>
-          </w:tcPr>
-          <w:p/>
-        </w:tc>
-        <w:tc>
-          <w:tcPr>
-            <w:tcW w:w="0" w:type="auto"/>
-          </w:tcPr>
-          <w:p/>
-        </w:tc>
-      </w:tr>
-      <w:tr>
-        <w:tc>
-          <w:tcPr>
-            <w:tcW w:w="0" w:type="auto"/>
-          </w:tcPr>
-          <w:p>
-            <w:r>
-              <w:t>2.3 Documentation management</w:t>
-            </w:r>
-          </w:p>
-        </w:tc>
-        <w:tc>
-          <w:tcPr>
-            <w:tcW w:w="0" w:type="auto"/>
-          </w:tcPr>
-          <w:p/>
-        </w:tc>
-        <w:tc>
-          <w:tcPr>
-            <w:tcW w:w="0" w:type="auto"/>
-          </w:tcPr>
-          <w:p/>
-        </w:tc>
-      </w:tr>
-      <w:tr>
-        <w:tc>
-          <w:tcPr>
-            <w:tcW w:w="0" w:type="auto"/>
-          </w:tcPr>
-          <w:p>
-            <w:r>
-              <w:t>2.4 Periodic monitoring</w:t>
-            </w:r>
-          </w:p>
-        </w:tc>
-        <w:tc>
-          <w:tcPr>
-            <w:tcW w:w="0" w:type="auto"/>
-          </w:tcPr>
-          <w:p/>
-        </w:tc>
-        <w:tc>
-          <w:tcPr>
-            <w:tcW w:w="0" w:type="auto"/>
-          </w:tcPr>
-          <w:p/>
-        </w:tc>
       </w:tr>
       <w:tr>
         <w:tc>
@@ -514,6 +570,11 @@
               <w:t>Payload state of the art</w:t>
             </w:r>
           </w:p>
+          <w:p>
+            <w:r>
+              <w:t>21/12/18</w:t>
+            </w:r>
+          </w:p>
         </w:tc>
         <w:tc>
           <w:tcPr>
@@ -523,6 +584,9 @@
             <w:r>
               <w:t>State of the art completion</w:t>
             </w:r>
+            <w:r>
+              <w:t xml:space="preserve"> 28/12/18</w:t>
+            </w:r>
           </w:p>
         </w:tc>
       </w:tr>
@@ -546,6 +610,11 @@
               <w:t>Modular system state of the art</w:t>
             </w:r>
           </w:p>
+          <w:p>
+            <w:r>
+              <w:t>21/12/18</w:t>
+            </w:r>
+          </w:p>
         </w:tc>
         <w:tc>
           <w:tcPr>
@@ -555,6 +624,9 @@
             <w:r>
               <w:t>State of the art completion</w:t>
             </w:r>
+            <w:r>
+              <w:t xml:space="preserve"> 28/12/18</w:t>
+            </w:r>
           </w:p>
         </w:tc>
       </w:tr>
@@ -578,6 +650,11 @@
               <w:t>Space Applications State of the Art</w:t>
             </w:r>
           </w:p>
+          <w:p>
+            <w:r>
+              <w:t>28/12/18</w:t>
+            </w:r>
+          </w:p>
         </w:tc>
         <w:tc>
           <w:tcPr>
@@ -587,6 +664,9 @@
             <w:r>
               <w:t>State of the art completion</w:t>
             </w:r>
+            <w:r>
+              <w:t xml:space="preserve"> 28/12/18</w:t>
+            </w:r>
           </w:p>
         </w:tc>
       </w:tr>
@@ -610,6 +690,11 @@
               <w:t>Payload preliminary design</w:t>
             </w:r>
           </w:p>
+          <w:p>
+            <w:r>
+              <w:t>14/06/19</w:t>
+            </w:r>
+          </w:p>
         </w:tc>
         <w:tc>
           <w:tcPr>
@@ -619,6 +704,9 @@
             <w:r>
               <w:t>Payload preliminary design</w:t>
             </w:r>
+            <w:r>
+              <w:t xml:space="preserve"> 14/6/19</w:t>
+            </w:r>
           </w:p>
         </w:tc>
       </w:tr>
@@ -642,6 +730,11 @@
               <w:t>Modular system preliminary design</w:t>
             </w:r>
           </w:p>
+          <w:p>
+            <w:r>
+              <w:t>6/9/19</w:t>
+            </w:r>
+          </w:p>
         </w:tc>
         <w:tc>
           <w:tcPr>
@@ -652,6 +745,11 @@
               <w:t>Modular system preliminary design</w:t>
             </w:r>
           </w:p>
+          <w:p>
+            <w:r>
+              <w:t>6/9/19</w:t>
+            </w:r>
+          </w:p>
         </w:tc>
       </w:tr>
       <w:tr>
@@ -674,6 +772,11 @@
               <w:t>Interaction platform preliminary design</w:t>
             </w:r>
           </w:p>
+          <w:p>
+            <w:r>
+              <w:t>29/11/19</w:t>
+            </w:r>
+          </w:p>
         </w:tc>
         <w:tc>
           <w:tcPr>
@@ -684,6 +787,11 @@
               <w:t>Interaction platform preliminary design</w:t>
             </w:r>
           </w:p>
+          <w:p>
+            <w:r>
+              <w:t>29/11/19</w:t>
+            </w:r>
+          </w:p>
         </w:tc>
       </w:tr>
       <w:tr>
@@ -706,6 +814,11 @@
               <w:t>Payload final design</w:t>
             </w:r>
           </w:p>
+          <w:p>
+            <w:r>
+              <w:t>12/06/20</w:t>
+            </w:r>
+          </w:p>
         </w:tc>
         <w:tc>
           <w:tcPr>
@@ -714,6 +827,11 @@
           <w:p>
             <w:r>
               <w:t>Payload final design</w:t>
+            </w:r>
+          </w:p>
+          <w:p>
+            <w:r>
+              <w:t>12/6/20</w:t>
             </w:r>
           </w:p>
         </w:tc>
@@ -752,6 +870,9 @@
             <w:r>
               <w:t>Modular system final design</w:t>
             </w:r>
+            <w:r>
+              <w:t xml:space="preserve"> 4/9/20</w:t>
+            </w:r>
           </w:p>
         </w:tc>
       </w:tr>
@@ -775,6 +896,11 @@
               <w:t>Sensor Data fusion software report</w:t>
             </w:r>
           </w:p>
+          <w:p>
+            <w:r>
+              <w:t>4/9/20</w:t>
+            </w:r>
+          </w:p>
         </w:tc>
         <w:tc>
           <w:tcPr>
@@ -807,6 +933,9 @@
             <w:r>
               <w:t>Interaction platform final design</w:t>
             </w:r>
+            <w:r>
+              <w:t xml:space="preserve"> 27/11/20</w:t>
+            </w:r>
           </w:p>
         </w:tc>
         <w:tc>
@@ -817,6 +946,11 @@
           <w:p>
             <w:r>
               <w:t>Interaction platform final design</w:t>
+            </w:r>
+          </w:p>
+          <w:p>
+            <w:r>
+              <w:t>27/11/20</w:t>
             </w:r>
           </w:p>
         </w:tc>
@@ -840,6 +974,9 @@
             <w:r>
               <w:t>Data processing software report</w:t>
             </w:r>
+            <w:r>
+              <w:t xml:space="preserve"> 27/11/20</w:t>
+            </w:r>
           </w:p>
         </w:tc>
         <w:tc>
@@ -857,7 +994,6 @@
           </w:tcPr>
           <w:p>
             <w:r>
-              <w:lastRenderedPageBreak/>
               <w:t>5.1 Technology demonstrator prototype manufacturing</w:t>
             </w:r>
           </w:p>
@@ -866,7 +1002,11 @@
           <w:tcPr>
             <w:tcW w:w="0" w:type="auto"/>
           </w:tcPr>
-          <w:p/>
+          <w:p>
+            <w:r>
+              <w:t>16/04/21</w:t>
+            </w:r>
+          </w:p>
         </w:tc>
         <w:tc>
           <w:tcPr>
@@ -899,6 +1039,11 @@
               <w:t>Validation</w:t>
             </w:r>
           </w:p>
+          <w:p>
+            <w:r>
+              <w:t>11/06/21</w:t>
+            </w:r>
+          </w:p>
         </w:tc>
         <w:tc>
           <w:tcPr>
@@ -908,6 +1053,9 @@
             <w:r>
               <w:t>Individual systems testing</w:t>
             </w:r>
+            <w:r>
+              <w:t xml:space="preserve"> 9/7/21</w:t>
+            </w:r>
           </w:p>
         </w:tc>
       </w:tr>
@@ -928,10 +1076,12 @@
           </w:tcPr>
           <w:p>
             <w:r>
-              <w:t>Va</w:t>
-            </w:r>
-            <w:r>
-              <w:t>lidation</w:t>
+              <w:t>Validation</w:t>
+            </w:r>
+          </w:p>
+          <w:p>
+            <w:r>
+              <w:t>25/06/21</w:t>
             </w:r>
           </w:p>
         </w:tc>
@@ -942,6 +1092,12 @@
           <w:p>
             <w:r>
               <w:t>Individual systems testing</w:t>
+            </w:r>
+            <w:r>
+              <w:t xml:space="preserve"> </w:t>
+            </w:r>
+            <w:r>
+              <w:t>9/7/21</w:t>
             </w:r>
           </w:p>
         </w:tc>
@@ -969,6 +1125,11 @@
               <w:t>Validation</w:t>
             </w:r>
           </w:p>
+          <w:p>
+            <w:r>
+              <w:t>18/06/21</w:t>
+            </w:r>
+          </w:p>
         </w:tc>
         <w:tc>
           <w:tcPr>
@@ -977,6 +1138,12 @@
           <w:p>
             <w:r>
               <w:t>Individual systems testing</w:t>
+            </w:r>
+            <w:r>
+              <w:t xml:space="preserve"> </w:t>
+            </w:r>
+            <w:r>
+              <w:t>9/7/21</w:t>
             </w:r>
           </w:p>
         </w:tc>
@@ -1004,6 +1171,9 @@
             <w:r>
               <w:t>Validation</w:t>
             </w:r>
+            <w:r>
+              <w:t xml:space="preserve"> 29/10/21</w:t>
+            </w:r>
           </w:p>
         </w:tc>
         <w:tc>
@@ -1016,6 +1186,40 @@
               <w:t>Full system testing</w:t>
             </w:r>
           </w:p>
+          <w:p>
+            <w:r>
+              <w:t>29/10/21</w:t>
+            </w:r>
+          </w:p>
+        </w:tc>
+      </w:tr>
+      <w:tr>
+        <w:trPr>
+          <w:trHeight w:val="278"/>
+        </w:trPr>
+        <w:tc>
+          <w:tcPr>
+            <w:tcW w:w="0" w:type="auto"/>
+            <w:vMerge/>
+          </w:tcPr>
+          <w:p/>
+        </w:tc>
+        <w:tc>
+          <w:tcPr>
+            <w:tcW w:w="0" w:type="auto"/>
+          </w:tcPr>
+          <w:p>
+            <w:r>
+              <w:t>Final report</w:t>
+            </w:r>
+          </w:p>
+        </w:tc>
+        <w:tc>
+          <w:tcPr>
+            <w:tcW w:w="0" w:type="auto"/>
+            <w:vMerge/>
+          </w:tcPr>
+          <w:p/>
         </w:tc>
       </w:tr>
       <w:tr>
@@ -1025,6 +1229,43 @@
         <w:tc>
           <w:tcPr>
             <w:tcW w:w="0" w:type="auto"/>
+            <w:vMerge w:val="restart"/>
+          </w:tcPr>
+          <w:p>
+            <w:r>
+              <w:t>5.6 Quality of the product</w:t>
+            </w:r>
+          </w:p>
+        </w:tc>
+        <w:tc>
+          <w:tcPr>
+            <w:tcW w:w="0" w:type="auto"/>
+          </w:tcPr>
+          <w:p>
+            <w:r>
+              <w:t>Validation</w:t>
+            </w:r>
+            <w:r>
+              <w:t xml:space="preserve"> 21/01/22</w:t>
+            </w:r>
+          </w:p>
+          <w:p/>
+        </w:tc>
+        <w:tc>
+          <w:tcPr>
+            <w:tcW w:w="0" w:type="auto"/>
+            <w:vMerge w:val="restart"/>
+          </w:tcPr>
+          <w:p/>
+        </w:tc>
+      </w:tr>
+      <w:tr>
+        <w:trPr>
+          <w:trHeight w:val="306"/>
+        </w:trPr>
+        <w:tc>
+          <w:tcPr>
+            <w:tcW w:w="0" w:type="auto"/>
             <w:vMerge/>
           </w:tcPr>
           <w:p/>
@@ -1048,69 +1289,6 @@
         </w:tc>
       </w:tr>
       <w:tr>
-        <w:trPr>
-          <w:trHeight w:val="270"/>
-        </w:trPr>
-        <w:tc>
-          <w:tcPr>
-            <w:tcW w:w="0" w:type="auto"/>
-            <w:vMerge w:val="restart"/>
-          </w:tcPr>
-          <w:p>
-            <w:r>
-              <w:t>5.6 Quality of the product</w:t>
-            </w:r>
-          </w:p>
-        </w:tc>
-        <w:tc>
-          <w:tcPr>
-            <w:tcW w:w="0" w:type="auto"/>
-          </w:tcPr>
-          <w:p>
-            <w:r>
-              <w:t>Validation</w:t>
-            </w:r>
-          </w:p>
-          <w:p/>
-        </w:tc>
-        <w:tc>
-          <w:tcPr>
-            <w:tcW w:w="0" w:type="auto"/>
-            <w:vMerge w:val="restart"/>
-          </w:tcPr>
-          <w:p/>
-        </w:tc>
-      </w:tr>
-      <w:tr>
-        <w:trPr>
-          <w:trHeight w:val="270"/>
-        </w:trPr>
-        <w:tc>
-          <w:tcPr>
-            <w:tcW w:w="0" w:type="auto"/>
-            <w:vMerge/>
-          </w:tcPr>
-          <w:p/>
-        </w:tc>
-        <w:tc>
-          <w:tcPr>
-            <w:tcW w:w="0" w:type="auto"/>
-          </w:tcPr>
-          <w:p>
-            <w:r>
-              <w:t>Final report</w:t>
-            </w:r>
-          </w:p>
-        </w:tc>
-        <w:tc>
-          <w:tcPr>
-            <w:tcW w:w="0" w:type="auto"/>
-            <w:vMerge/>
-          </w:tcPr>
-          <w:p/>
-        </w:tc>
-      </w:tr>
-      <w:tr>
         <w:tc>
           <w:tcPr>
             <w:tcW w:w="0" w:type="auto"/>
@@ -1129,6 +1307,9 @@
             <w:r>
               <w:t>Business plan</w:t>
             </w:r>
+            <w:r>
+              <w:t xml:space="preserve"> 5/10/18</w:t>
+            </w:r>
           </w:p>
         </w:tc>
         <w:tc>
@@ -1139,6 +1320,9 @@
             <w:r>
               <w:t>Business plan</w:t>
             </w:r>
+            <w:r>
+              <w:t xml:space="preserve"> 5/10/18</w:t>
+            </w:r>
           </w:p>
         </w:tc>
       </w:tr>
@@ -1161,6 +1345,9 @@
             <w:r>
               <w:t>Communication plan</w:t>
             </w:r>
+            <w:r>
+              <w:t xml:space="preserve"> 5/10/18</w:t>
+            </w:r>
           </w:p>
         </w:tc>
         <w:tc>
@@ -1172,6 +1359,11 @@
               <w:t>Communication plan</w:t>
             </w:r>
           </w:p>
+          <w:p>
+            <w:r>
+              <w:t>5/10/18</w:t>
+            </w:r>
+          </w:p>
         </w:tc>
       </w:tr>
       <w:tr>
@@ -1193,6 +1385,9 @@
             <w:r>
               <w:t>Communication plan</w:t>
             </w:r>
+            <w:r>
+              <w:t xml:space="preserve"> 21/01/22</w:t>
+            </w:r>
           </w:p>
         </w:tc>
         <w:tc>
@@ -1204,6 +1399,11 @@
               <w:t>Communication plan</w:t>
             </w:r>
           </w:p>
+          <w:p>
+            <w:r>
+              <w:t>5/10/18</w:t>
+            </w:r>
+          </w:p>
         </w:tc>
       </w:tr>
       <w:tr>
@@ -1226,6 +1426,11 @@
               <w:t>Communication plan</w:t>
             </w:r>
           </w:p>
+          <w:p>
+            <w:r>
+              <w:t>21/01/22</w:t>
+            </w:r>
+          </w:p>
         </w:tc>
         <w:tc>
           <w:tcPr>
@@ -1236,6 +1441,11 @@
               <w:t>Communication plan</w:t>
             </w:r>
           </w:p>
+          <w:p>
+            <w:r>
+              <w:t>5/10/18</w:t>
+            </w:r>
+          </w:p>
         </w:tc>
       </w:tr>
       <w:tr>
@@ -1258,6 +1468,11 @@
               <w:t>Communication plan</w:t>
             </w:r>
           </w:p>
+          <w:p>
+            <w:r>
+              <w:t>21/01/22</w:t>
+            </w:r>
+          </w:p>
         </w:tc>
         <w:tc>
           <w:tcPr>
@@ -1267,6 +1482,13 @@
             <w:r>
               <w:t>Communication plan</w:t>
             </w:r>
+          </w:p>
+          <w:p>
+            <w:r>
+              <w:t>5/10/18</w:t>
+            </w:r>
+            <w:bookmarkStart w:id="0" w:name="_GoBack"/>
+            <w:bookmarkEnd w:id="0"/>
           </w:p>
         </w:tc>
       </w:tr>
@@ -1288,8 +1510,8 @@
 </file>
 
 <file path=word/numbering.xml><?xml version="1.0" encoding="utf-8"?>
-<w:numbering xmlns:wpc="http://schemas.microsoft.com/office/word/2010/wordprocessingCanvas" xmlns:mc="http://schemas.openxmlformats.org/markup-compatibility/2006" xmlns:o="urn:schemas-microsoft-com:office:office" xmlns:r="http://schemas.openxmlformats.org/officeDocument/2006/relationships" xmlns:m="http://schemas.openxmlformats.org/officeDocument/2006/math" xmlns:v="urn:schemas-microsoft-com:vml" xmlns:wp14="http://schemas.microsoft.com/office/word/2010/wordprocessingDrawing" xmlns:wp="http://schemas.openxmlformats.org/drawingml/2006/wordprocessingDrawing" xmlns:w10="urn:schemas-microsoft-com:office:word" xmlns:w="http://schemas.openxmlformats.org/wordprocessingml/2006/main" xmlns:w14="http://schemas.microsoft.com/office/word/2010/wordml" xmlns:w15="http://schemas.microsoft.com/office/word/2012/wordml" xmlns:wpg="http://schemas.microsoft.com/office/word/2010/wordprocessingGroup" xmlns:wpi="http://schemas.microsoft.com/office/word/2010/wordprocessingInk" xmlns:wne="http://schemas.microsoft.com/office/word/2006/wordml" xmlns:wps="http://schemas.microsoft.com/office/word/2010/wordprocessingShape" mc:Ignorable="w14 w15 wp14">
-  <w:abstractNum w:abstractNumId="0" w15:restartNumberingAfterBreak="0">
+<w:numbering xmlns:wpc="http://schemas.microsoft.com/office/word/2010/wordprocessingCanvas" xmlns:mo="http://schemas.microsoft.com/office/mac/office/2008/main" xmlns:mc="http://schemas.openxmlformats.org/markup-compatibility/2006" xmlns:mv="urn:schemas-microsoft-com:mac:vml" xmlns:o="urn:schemas-microsoft-com:office:office" xmlns:r="http://schemas.openxmlformats.org/officeDocument/2006/relationships" xmlns:m="http://schemas.openxmlformats.org/officeDocument/2006/math" xmlns:v="urn:schemas-microsoft-com:vml" xmlns:wp14="http://schemas.microsoft.com/office/word/2010/wordprocessingDrawing" xmlns:wp="http://schemas.openxmlformats.org/drawingml/2006/wordprocessingDrawing" xmlns:w10="urn:schemas-microsoft-com:office:word" xmlns:w="http://schemas.openxmlformats.org/wordprocessingml/2006/main" xmlns:w14="http://schemas.microsoft.com/office/word/2010/wordml" xmlns:w15="http://schemas.microsoft.com/office/word/2012/wordml" xmlns:wpg="http://schemas.microsoft.com/office/word/2010/wordprocessingGroup" xmlns:wpi="http://schemas.microsoft.com/office/word/2010/wordprocessingInk" xmlns:wne="http://schemas.microsoft.com/office/word/2006/wordml" xmlns:wps="http://schemas.microsoft.com/office/word/2010/wordprocessingShape" mc:Ignorable="w14 w15 wp14">
+  <w:abstractNum w:abstractNumId="0">
     <w:nsid w:val="060B7E6C"/>
     <w:multiLevelType w:val="hybridMultilevel"/>
     <w:tmpl w:val="088E8E22"/>
@@ -1402,7 +1624,7 @@
       </w:rPr>
     </w:lvl>
   </w:abstractNum>
-  <w:abstractNum w:abstractNumId="1" w15:restartNumberingAfterBreak="0">
+  <w:abstractNum w:abstractNumId="1">
     <w:nsid w:val="0AE05668"/>
     <w:multiLevelType w:val="hybridMultilevel"/>
     <w:tmpl w:val="4A0ACEB0"/>
@@ -1515,7 +1737,7 @@
       </w:rPr>
     </w:lvl>
   </w:abstractNum>
-  <w:abstractNum w:abstractNumId="2" w15:restartNumberingAfterBreak="0">
+  <w:abstractNum w:abstractNumId="2">
     <w:nsid w:val="19B144A9"/>
     <w:multiLevelType w:val="hybridMultilevel"/>
     <w:tmpl w:val="7676F6E4"/>
@@ -1628,7 +1850,7 @@
       </w:rPr>
     </w:lvl>
   </w:abstractNum>
-  <w:abstractNum w:abstractNumId="3" w15:restartNumberingAfterBreak="0">
+  <w:abstractNum w:abstractNumId="3">
     <w:nsid w:val="3A7978D6"/>
     <w:multiLevelType w:val="hybridMultilevel"/>
     <w:tmpl w:val="BAE09E08"/>
@@ -1773,7 +1995,7 @@
       </w:pPr>
     </w:pPrDefault>
   </w:docDefaults>
-  <w:latentStyles w:defLockedState="0" w:defUIPriority="99" w:defSemiHidden="0" w:defUnhideWhenUsed="0" w:defQFormat="0" w:count="371">
+  <w:latentStyles w:defLockedState="0" w:defUIPriority="99" w:defSemiHidden="0" w:defUnhideWhenUsed="0" w:defQFormat="0" w:count="380">
     <w:lsdException w:name="Normal" w:uiPriority="0" w:qFormat="1"/>
     <w:lsdException w:name="heading 1" w:uiPriority="9" w:qFormat="1"/>
     <w:lsdException w:name="heading 2" w:semiHidden="1" w:uiPriority="9" w:unhideWhenUsed="1" w:qFormat="1"/>
@@ -2150,13 +2372,13 @@
     <w:name w:val="Normal"/>
     <w:qFormat/>
   </w:style>
-  <w:style w:type="character" w:default="1" w:styleId="DefaultParagraphFont">
+  <w:style w:type="character" w:default="1" w:styleId="Fuentedeprrafopredeter">
     <w:name w:val="Default Paragraph Font"/>
     <w:uiPriority w:val="1"/>
     <w:semiHidden/>
     <w:unhideWhenUsed/>
   </w:style>
-  <w:style w:type="table" w:default="1" w:styleId="TableNormal">
+  <w:style w:type="table" w:default="1" w:styleId="Tablanormal">
     <w:name w:val="Normal Table"/>
     <w:uiPriority w:val="99"/>
     <w:semiHidden/>
@@ -2171,21 +2393,22 @@
       </w:tblCellMar>
     </w:tblPr>
   </w:style>
-  <w:style w:type="numbering" w:default="1" w:styleId="NoList">
+  <w:style w:type="numbering" w:default="1" w:styleId="Sinlista">
     <w:name w:val="No List"/>
     <w:uiPriority w:val="99"/>
     <w:semiHidden/>
     <w:unhideWhenUsed/>
   </w:style>
-  <w:style w:type="table" w:styleId="TableGrid">
+  <w:style w:type="table" w:styleId="Tablaconcuadrcula">
     <w:name w:val="Table Grid"/>
-    <w:basedOn w:val="TableNormal"/>
+    <w:basedOn w:val="Tablanormal"/>
     <w:uiPriority w:val="39"/>
     <w:rsid w:val="009A4F3E"/>
     <w:pPr>
       <w:spacing w:after="0" w:line="240" w:lineRule="auto"/>
     </w:pPr>
     <w:tblPr>
+      <w:tblInd w:w="0" w:type="dxa"/>
       <w:tblBorders>
         <w:top w:val="single" w:sz="4" w:space="0" w:color="auto"/>
         <w:left w:val="single" w:sz="4" w:space="0" w:color="auto"/>
@@ -2194,9 +2417,15 @@
         <w:insideH w:val="single" w:sz="4" w:space="0" w:color="auto"/>
         <w:insideV w:val="single" w:sz="4" w:space="0" w:color="auto"/>
       </w:tblBorders>
+      <w:tblCellMar>
+        <w:top w:w="0" w:type="dxa"/>
+        <w:left w:w="108" w:type="dxa"/>
+        <w:bottom w:w="0" w:type="dxa"/>
+        <w:right w:w="108" w:type="dxa"/>
+      </w:tblCellMar>
     </w:tblPr>
   </w:style>
-  <w:style w:type="paragraph" w:styleId="ListParagraph">
+  <w:style w:type="paragraph" w:styleId="Prrafodelista">
     <w:name w:val="List Paragraph"/>
     <w:basedOn w:val="Normal"/>
     <w:uiPriority w:val="34"/>

</xml_diff>

<commit_message>
Task 7 Bloque 4
</commit_message>
<xml_diff>
--- a/Deliverable 2/Task 7/Tabla para poder hacer costraints del apartado 7.docx
+++ b/Deliverable 2/Task 7/Tabla para poder hacer costraints del apartado 7.docx
@@ -1,6 +1,6 @@
 
 <file path=word/document.xml><?xml version="1.0" encoding="utf-8"?>
-<w:document xmlns:wpc="http://schemas.microsoft.com/office/word/2010/wordprocessingCanvas" xmlns:mo="http://schemas.microsoft.com/office/mac/office/2008/main" xmlns:mc="http://schemas.openxmlformats.org/markup-compatibility/2006" xmlns:mv="urn:schemas-microsoft-com:mac:vml" xmlns:o="urn:schemas-microsoft-com:office:office" xmlns:r="http://schemas.openxmlformats.org/officeDocument/2006/relationships" xmlns:m="http://schemas.openxmlformats.org/officeDocument/2006/math" xmlns:v="urn:schemas-microsoft-com:vml" xmlns:wp14="http://schemas.microsoft.com/office/word/2010/wordprocessingDrawing" xmlns:wp="http://schemas.openxmlformats.org/drawingml/2006/wordprocessingDrawing" xmlns:w10="urn:schemas-microsoft-com:office:word" xmlns:w="http://schemas.openxmlformats.org/wordprocessingml/2006/main" xmlns:w14="http://schemas.microsoft.com/office/word/2010/wordml" xmlns:w15="http://schemas.microsoft.com/office/word/2012/wordml" xmlns:wpg="http://schemas.microsoft.com/office/word/2010/wordprocessingGroup" xmlns:wpi="http://schemas.microsoft.com/office/word/2010/wordprocessingInk" xmlns:wne="http://schemas.microsoft.com/office/word/2006/wordml" xmlns:wps="http://schemas.microsoft.com/office/word/2010/wordprocessingShape" mc:Ignorable="w14 w15 wp14">
+<w:document xmlns:wpc="http://schemas.microsoft.com/office/word/2010/wordprocessingCanvas" xmlns:mc="http://schemas.openxmlformats.org/markup-compatibility/2006" xmlns:o="urn:schemas-microsoft-com:office:office" xmlns:r="http://schemas.openxmlformats.org/officeDocument/2006/relationships" xmlns:m="http://schemas.openxmlformats.org/officeDocument/2006/math" xmlns:v="urn:schemas-microsoft-com:vml" xmlns:wp14="http://schemas.microsoft.com/office/word/2010/wordprocessingDrawing" xmlns:wp="http://schemas.openxmlformats.org/drawingml/2006/wordprocessingDrawing" xmlns:w10="urn:schemas-microsoft-com:office:word" xmlns:w="http://schemas.openxmlformats.org/wordprocessingml/2006/main" xmlns:w14="http://schemas.microsoft.com/office/word/2010/wordml" xmlns:w15="http://schemas.microsoft.com/office/word/2012/wordml" xmlns:wpg="http://schemas.microsoft.com/office/word/2010/wordprocessingGroup" xmlns:wpi="http://schemas.microsoft.com/office/word/2010/wordprocessingInk" xmlns:wne="http://schemas.microsoft.com/office/word/2006/wordml" xmlns:wps="http://schemas.microsoft.com/office/word/2010/wordprocessingShape" mc:Ignorable="w14 w15 wp14">
   <w:body>
     <w:p>
       <w:pPr>
@@ -48,7 +48,7 @@
     </w:p>
     <w:p>
       <w:pPr>
-        <w:pStyle w:val="Prrafodelista"/>
+        <w:pStyle w:val="ListParagraph"/>
         <w:numPr>
           <w:ilvl w:val="0"/>
           <w:numId w:val="4"/>
@@ -116,7 +116,7 @@
     </w:p>
     <w:p>
       <w:pPr>
-        <w:pStyle w:val="Prrafodelista"/>
+        <w:pStyle w:val="ListParagraph"/>
         <w:numPr>
           <w:ilvl w:val="0"/>
           <w:numId w:val="4"/>
@@ -176,7 +176,7 @@
     </w:p>
     <w:tbl>
       <w:tblPr>
-        <w:tblStyle w:val="Tablaconcuadrcula"/>
+        <w:tblStyle w:val="TableGrid"/>
         <w:tblW w:w="0" w:type="auto"/>
         <w:tblLook w:val="04A0" w:firstRow="1" w:lastRow="0" w:firstColumn="1" w:lastColumn="0" w:noHBand="0" w:noVBand="1"/>
       </w:tblPr>
@@ -676,7 +676,15 @@
             <w:tcW w:w="0" w:type="auto"/>
           </w:tcPr>
           <w:p>
-            <w:r>
+            <w:pPr>
+              <w:rPr>
+                <w:highlight w:val="green"/>
+              </w:rPr>
+            </w:pPr>
+            <w:r>
+              <w:rPr>
+                <w:highlight w:val="green"/>
+              </w:rPr>
               <w:t>4.1.1 Payload preliminary design</w:t>
             </w:r>
           </w:p>
@@ -686,12 +694,28 @@
             <w:tcW w:w="0" w:type="auto"/>
           </w:tcPr>
           <w:p>
-            <w:r>
+            <w:pPr>
+              <w:rPr>
+                <w:highlight w:val="green"/>
+              </w:rPr>
+            </w:pPr>
+            <w:r>
+              <w:rPr>
+                <w:highlight w:val="green"/>
+              </w:rPr>
               <w:t>Payload preliminary design</w:t>
             </w:r>
           </w:p>
           <w:p>
-            <w:r>
+            <w:pPr>
+              <w:rPr>
+                <w:highlight w:val="green"/>
+              </w:rPr>
+            </w:pPr>
+            <w:r>
+              <w:rPr>
+                <w:highlight w:val="green"/>
+              </w:rPr>
               <w:t>14/06/19</w:t>
             </w:r>
           </w:p>
@@ -701,10 +725,21 @@
             <w:tcW w:w="0" w:type="auto"/>
           </w:tcPr>
           <w:p>
-            <w:r>
+            <w:pPr>
+              <w:rPr>
+                <w:highlight w:val="green"/>
+              </w:rPr>
+            </w:pPr>
+            <w:r>
+              <w:rPr>
+                <w:highlight w:val="green"/>
+              </w:rPr>
               <w:t>Payload preliminary design</w:t>
             </w:r>
             <w:r>
+              <w:rPr>
+                <w:highlight w:val="green"/>
+              </w:rPr>
               <w:t xml:space="preserve"> 14/6/19</w:t>
             </w:r>
           </w:p>
@@ -716,7 +751,15 @@
             <w:tcW w:w="0" w:type="auto"/>
           </w:tcPr>
           <w:p>
-            <w:r>
+            <w:pPr>
+              <w:rPr>
+                <w:highlight w:val="green"/>
+              </w:rPr>
+            </w:pPr>
+            <w:r>
+              <w:rPr>
+                <w:highlight w:val="green"/>
+              </w:rPr>
               <w:t>4.1.2 Modular system preliminary design</w:t>
             </w:r>
           </w:p>
@@ -726,12 +769,28 @@
             <w:tcW w:w="0" w:type="auto"/>
           </w:tcPr>
           <w:p>
-            <w:r>
+            <w:pPr>
+              <w:rPr>
+                <w:highlight w:val="green"/>
+              </w:rPr>
+            </w:pPr>
+            <w:r>
+              <w:rPr>
+                <w:highlight w:val="green"/>
+              </w:rPr>
               <w:t>Modular system preliminary design</w:t>
             </w:r>
           </w:p>
           <w:p>
-            <w:r>
+            <w:pPr>
+              <w:rPr>
+                <w:highlight w:val="green"/>
+              </w:rPr>
+            </w:pPr>
+            <w:r>
+              <w:rPr>
+                <w:highlight w:val="green"/>
+              </w:rPr>
               <w:t>6/9/19</w:t>
             </w:r>
           </w:p>
@@ -741,12 +800,28 @@
             <w:tcW w:w="0" w:type="auto"/>
           </w:tcPr>
           <w:p>
-            <w:r>
+            <w:pPr>
+              <w:rPr>
+                <w:highlight w:val="green"/>
+              </w:rPr>
+            </w:pPr>
+            <w:r>
+              <w:rPr>
+                <w:highlight w:val="green"/>
+              </w:rPr>
               <w:t>Modular system preliminary design</w:t>
             </w:r>
           </w:p>
           <w:p>
-            <w:r>
+            <w:pPr>
+              <w:rPr>
+                <w:highlight w:val="green"/>
+              </w:rPr>
+            </w:pPr>
+            <w:r>
+              <w:rPr>
+                <w:highlight w:val="green"/>
+              </w:rPr>
               <w:t>6/9/19</w:t>
             </w:r>
           </w:p>
@@ -758,7 +833,15 @@
             <w:tcW w:w="0" w:type="auto"/>
           </w:tcPr>
           <w:p>
-            <w:r>
+            <w:pPr>
+              <w:rPr>
+                <w:highlight w:val="green"/>
+              </w:rPr>
+            </w:pPr>
+            <w:r>
+              <w:rPr>
+                <w:highlight w:val="green"/>
+              </w:rPr>
               <w:t>4.1.3 Interaction platform preliminary design</w:t>
             </w:r>
           </w:p>
@@ -768,12 +851,28 @@
             <w:tcW w:w="0" w:type="auto"/>
           </w:tcPr>
           <w:p>
-            <w:r>
+            <w:pPr>
+              <w:rPr>
+                <w:highlight w:val="green"/>
+              </w:rPr>
+            </w:pPr>
+            <w:r>
+              <w:rPr>
+                <w:highlight w:val="green"/>
+              </w:rPr>
               <w:t>Interaction platform preliminary design</w:t>
             </w:r>
           </w:p>
           <w:p>
-            <w:r>
+            <w:pPr>
+              <w:rPr>
+                <w:highlight w:val="green"/>
+              </w:rPr>
+            </w:pPr>
+            <w:r>
+              <w:rPr>
+                <w:highlight w:val="green"/>
+              </w:rPr>
               <w:t>29/11/19</w:t>
             </w:r>
           </w:p>
@@ -783,12 +882,28 @@
             <w:tcW w:w="0" w:type="auto"/>
           </w:tcPr>
           <w:p>
-            <w:r>
+            <w:pPr>
+              <w:rPr>
+                <w:highlight w:val="green"/>
+              </w:rPr>
+            </w:pPr>
+            <w:r>
+              <w:rPr>
+                <w:highlight w:val="green"/>
+              </w:rPr>
               <w:t>Interaction platform preliminary design</w:t>
             </w:r>
           </w:p>
           <w:p>
-            <w:r>
+            <w:pPr>
+              <w:rPr>
+                <w:highlight w:val="green"/>
+              </w:rPr>
+            </w:pPr>
+            <w:r>
+              <w:rPr>
+                <w:highlight w:val="green"/>
+              </w:rPr>
               <w:t>29/11/19</w:t>
             </w:r>
           </w:p>
@@ -800,7 +915,15 @@
             <w:tcW w:w="0" w:type="auto"/>
           </w:tcPr>
           <w:p>
-            <w:r>
+            <w:pPr>
+              <w:rPr>
+                <w:highlight w:val="green"/>
+              </w:rPr>
+            </w:pPr>
+            <w:r>
+              <w:rPr>
+                <w:highlight w:val="green"/>
+              </w:rPr>
               <w:t>4.2.1 Payload final design</w:t>
             </w:r>
           </w:p>
@@ -810,12 +933,28 @@
             <w:tcW w:w="0" w:type="auto"/>
           </w:tcPr>
           <w:p>
-            <w:r>
+            <w:pPr>
+              <w:rPr>
+                <w:highlight w:val="green"/>
+              </w:rPr>
+            </w:pPr>
+            <w:r>
+              <w:rPr>
+                <w:highlight w:val="green"/>
+              </w:rPr>
               <w:t>Payload final design</w:t>
             </w:r>
           </w:p>
           <w:p>
-            <w:r>
+            <w:pPr>
+              <w:rPr>
+                <w:highlight w:val="green"/>
+              </w:rPr>
+            </w:pPr>
+            <w:r>
+              <w:rPr>
+                <w:highlight w:val="green"/>
+              </w:rPr>
               <w:t>12/06/20</w:t>
             </w:r>
           </w:p>
@@ -825,12 +964,28 @@
             <w:tcW w:w="0" w:type="auto"/>
           </w:tcPr>
           <w:p>
-            <w:r>
+            <w:pPr>
+              <w:rPr>
+                <w:highlight w:val="green"/>
+              </w:rPr>
+            </w:pPr>
+            <w:r>
+              <w:rPr>
+                <w:highlight w:val="green"/>
+              </w:rPr>
               <w:t>Payload final design</w:t>
             </w:r>
           </w:p>
           <w:p>
-            <w:r>
+            <w:pPr>
+              <w:rPr>
+                <w:highlight w:val="green"/>
+              </w:rPr>
+            </w:pPr>
+            <w:r>
+              <w:rPr>
+                <w:highlight w:val="green"/>
+              </w:rPr>
               <w:t>12/6/20</w:t>
             </w:r>
           </w:p>
@@ -846,7 +1001,15 @@
             <w:vMerge w:val="restart"/>
           </w:tcPr>
           <w:p>
-            <w:r>
+            <w:pPr>
+              <w:rPr>
+                <w:highlight w:val="green"/>
+              </w:rPr>
+            </w:pPr>
+            <w:r>
+              <w:rPr>
+                <w:highlight w:val="green"/>
+              </w:rPr>
               <w:t>4.2.2 Modular system final design</w:t>
             </w:r>
           </w:p>
@@ -856,9 +1019,29 @@
             <w:tcW w:w="0" w:type="auto"/>
           </w:tcPr>
           <w:p>
-            <w:r>
+            <w:pPr>
+              <w:rPr>
+                <w:highlight w:val="green"/>
+              </w:rPr>
+            </w:pPr>
+            <w:r>
+              <w:rPr>
+                <w:highlight w:val="green"/>
+              </w:rPr>
               <w:t>Modular system final design</w:t>
             </w:r>
+            <w:r>
+              <w:rPr>
+                <w:highlight w:val="green"/>
+              </w:rPr>
+              <w:t xml:space="preserve"> </w:t>
+            </w:r>
+            <w:r>
+              <w:rPr>
+                <w:highlight w:val="green"/>
+              </w:rPr>
+              <w:t>4/9/20</w:t>
+            </w:r>
           </w:p>
         </w:tc>
         <w:tc>
@@ -867,10 +1050,21 @@
             <w:vMerge w:val="restart"/>
           </w:tcPr>
           <w:p>
-            <w:r>
+            <w:pPr>
+              <w:rPr>
+                <w:highlight w:val="green"/>
+              </w:rPr>
+            </w:pPr>
+            <w:r>
+              <w:rPr>
+                <w:highlight w:val="green"/>
+              </w:rPr>
               <w:t>Modular system final design</w:t>
             </w:r>
             <w:r>
+              <w:rPr>
+                <w:highlight w:val="green"/>
+              </w:rPr>
               <w:t xml:space="preserve"> 4/9/20</w:t>
             </w:r>
           </w:p>
@@ -892,12 +1086,23 @@
             <w:tcW w:w="0" w:type="auto"/>
           </w:tcPr>
           <w:p>
-            <w:r>
+            <w:pPr>
+              <w:rPr>
+                <w:highlight w:val="green"/>
+              </w:rPr>
+            </w:pPr>
+            <w:r>
+              <w:rPr>
+                <w:highlight w:val="green"/>
+              </w:rPr>
               <w:t>Sensor Data fusion software report</w:t>
             </w:r>
           </w:p>
           <w:p>
             <w:r>
+              <w:rPr>
+                <w:highlight w:val="green"/>
+              </w:rPr>
               <w:t>4/9/20</w:t>
             </w:r>
           </w:p>
@@ -920,7 +1125,17 @@
             <w:vMerge w:val="restart"/>
           </w:tcPr>
           <w:p>
-            <w:r>
+            <w:pPr>
+              <w:rPr>
+                <w:highlight w:val="green"/>
+              </w:rPr>
+            </w:pPr>
+            <w:bookmarkStart w:id="0" w:name="_GoBack"/>
+            <w:bookmarkEnd w:id="0"/>
+            <w:r>
+              <w:rPr>
+                <w:highlight w:val="green"/>
+              </w:rPr>
               <w:t>4.2.3 Interaction platform final design</w:t>
             </w:r>
           </w:p>
@@ -930,10 +1145,21 @@
             <w:tcW w:w="0" w:type="auto"/>
           </w:tcPr>
           <w:p>
-            <w:r>
+            <w:pPr>
+              <w:rPr>
+                <w:highlight w:val="green"/>
+              </w:rPr>
+            </w:pPr>
+            <w:r>
+              <w:rPr>
+                <w:highlight w:val="green"/>
+              </w:rPr>
               <w:t>Interaction platform final design</w:t>
             </w:r>
             <w:r>
+              <w:rPr>
+                <w:highlight w:val="green"/>
+              </w:rPr>
               <w:t xml:space="preserve"> 27/11/20</w:t>
             </w:r>
           </w:p>
@@ -944,12 +1170,28 @@
             <w:vMerge w:val="restart"/>
           </w:tcPr>
           <w:p>
-            <w:r>
+            <w:pPr>
+              <w:rPr>
+                <w:highlight w:val="green"/>
+              </w:rPr>
+            </w:pPr>
+            <w:r>
+              <w:rPr>
+                <w:highlight w:val="green"/>
+              </w:rPr>
               <w:t>Interaction platform final design</w:t>
             </w:r>
           </w:p>
           <w:p>
-            <w:r>
+            <w:pPr>
+              <w:rPr>
+                <w:highlight w:val="green"/>
+              </w:rPr>
+            </w:pPr>
+            <w:r>
+              <w:rPr>
+                <w:highlight w:val="green"/>
+              </w:rPr>
               <w:t>27/11/20</w:t>
             </w:r>
           </w:p>
@@ -971,10 +1213,21 @@
             <w:tcW w:w="0" w:type="auto"/>
           </w:tcPr>
           <w:p>
-            <w:r>
+            <w:pPr>
+              <w:rPr>
+                <w:highlight w:val="green"/>
+              </w:rPr>
+            </w:pPr>
+            <w:r>
+              <w:rPr>
+                <w:highlight w:val="green"/>
+              </w:rPr>
               <w:t>Data processing software report</w:t>
             </w:r>
             <w:r>
+              <w:rPr>
+                <w:highlight w:val="green"/>
+              </w:rPr>
               <w:t xml:space="preserve"> 27/11/20</w:t>
             </w:r>
           </w:p>
@@ -1094,10 +1347,7 @@
               <w:t>Individual systems testing</w:t>
             </w:r>
             <w:r>
-              <w:t xml:space="preserve"> </w:t>
-            </w:r>
-            <w:r>
-              <w:t>9/7/21</w:t>
+              <w:t xml:space="preserve"> 9/7/21</w:t>
             </w:r>
           </w:p>
         </w:tc>
@@ -1140,10 +1390,7 @@
               <w:t>Individual systems testing</w:t>
             </w:r>
             <w:r>
-              <w:t xml:space="preserve"> </w:t>
-            </w:r>
-            <w:r>
-              <w:t>9/7/21</w:t>
+              <w:t xml:space="preserve"> 9/7/21</w:t>
             </w:r>
           </w:p>
         </w:tc>
@@ -1487,8 +1734,6 @@
             <w:r>
               <w:t>5/10/18</w:t>
             </w:r>
-            <w:bookmarkStart w:id="0" w:name="_GoBack"/>
-            <w:bookmarkEnd w:id="0"/>
           </w:p>
         </w:tc>
       </w:tr>
@@ -1510,8 +1755,8 @@
 </file>
 
 <file path=word/numbering.xml><?xml version="1.0" encoding="utf-8"?>
-<w:numbering xmlns:wpc="http://schemas.microsoft.com/office/word/2010/wordprocessingCanvas" xmlns:mo="http://schemas.microsoft.com/office/mac/office/2008/main" xmlns:mc="http://schemas.openxmlformats.org/markup-compatibility/2006" xmlns:mv="urn:schemas-microsoft-com:mac:vml" xmlns:o="urn:schemas-microsoft-com:office:office" xmlns:r="http://schemas.openxmlformats.org/officeDocument/2006/relationships" xmlns:m="http://schemas.openxmlformats.org/officeDocument/2006/math" xmlns:v="urn:schemas-microsoft-com:vml" xmlns:wp14="http://schemas.microsoft.com/office/word/2010/wordprocessingDrawing" xmlns:wp="http://schemas.openxmlformats.org/drawingml/2006/wordprocessingDrawing" xmlns:w10="urn:schemas-microsoft-com:office:word" xmlns:w="http://schemas.openxmlformats.org/wordprocessingml/2006/main" xmlns:w14="http://schemas.microsoft.com/office/word/2010/wordml" xmlns:w15="http://schemas.microsoft.com/office/word/2012/wordml" xmlns:wpg="http://schemas.microsoft.com/office/word/2010/wordprocessingGroup" xmlns:wpi="http://schemas.microsoft.com/office/word/2010/wordprocessingInk" xmlns:wne="http://schemas.microsoft.com/office/word/2006/wordml" xmlns:wps="http://schemas.microsoft.com/office/word/2010/wordprocessingShape" mc:Ignorable="w14 w15 wp14">
-  <w:abstractNum w:abstractNumId="0">
+<w:numbering xmlns:wpc="http://schemas.microsoft.com/office/word/2010/wordprocessingCanvas" xmlns:mc="http://schemas.openxmlformats.org/markup-compatibility/2006" xmlns:o="urn:schemas-microsoft-com:office:office" xmlns:r="http://schemas.openxmlformats.org/officeDocument/2006/relationships" xmlns:m="http://schemas.openxmlformats.org/officeDocument/2006/math" xmlns:v="urn:schemas-microsoft-com:vml" xmlns:wp14="http://schemas.microsoft.com/office/word/2010/wordprocessingDrawing" xmlns:wp="http://schemas.openxmlformats.org/drawingml/2006/wordprocessingDrawing" xmlns:w10="urn:schemas-microsoft-com:office:word" xmlns:w="http://schemas.openxmlformats.org/wordprocessingml/2006/main" xmlns:w14="http://schemas.microsoft.com/office/word/2010/wordml" xmlns:w15="http://schemas.microsoft.com/office/word/2012/wordml" xmlns:wpg="http://schemas.microsoft.com/office/word/2010/wordprocessingGroup" xmlns:wpi="http://schemas.microsoft.com/office/word/2010/wordprocessingInk" xmlns:wne="http://schemas.microsoft.com/office/word/2006/wordml" xmlns:wps="http://schemas.microsoft.com/office/word/2010/wordprocessingShape" mc:Ignorable="w14 w15 wp14">
+  <w:abstractNum w:abstractNumId="0" w15:restartNumberingAfterBreak="0">
     <w:nsid w:val="060B7E6C"/>
     <w:multiLevelType w:val="hybridMultilevel"/>
     <w:tmpl w:val="088E8E22"/>
@@ -1624,7 +1869,7 @@
       </w:rPr>
     </w:lvl>
   </w:abstractNum>
-  <w:abstractNum w:abstractNumId="1">
+  <w:abstractNum w:abstractNumId="1" w15:restartNumberingAfterBreak="0">
     <w:nsid w:val="0AE05668"/>
     <w:multiLevelType w:val="hybridMultilevel"/>
     <w:tmpl w:val="4A0ACEB0"/>
@@ -1737,7 +1982,7 @@
       </w:rPr>
     </w:lvl>
   </w:abstractNum>
-  <w:abstractNum w:abstractNumId="2">
+  <w:abstractNum w:abstractNumId="2" w15:restartNumberingAfterBreak="0">
     <w:nsid w:val="19B144A9"/>
     <w:multiLevelType w:val="hybridMultilevel"/>
     <w:tmpl w:val="7676F6E4"/>
@@ -1850,7 +2095,7 @@
       </w:rPr>
     </w:lvl>
   </w:abstractNum>
-  <w:abstractNum w:abstractNumId="3">
+  <w:abstractNum w:abstractNumId="3" w15:restartNumberingAfterBreak="0">
     <w:nsid w:val="3A7978D6"/>
     <w:multiLevelType w:val="hybridMultilevel"/>
     <w:tmpl w:val="BAE09E08"/>
@@ -1995,7 +2240,7 @@
       </w:pPr>
     </w:pPrDefault>
   </w:docDefaults>
-  <w:latentStyles w:defLockedState="0" w:defUIPriority="99" w:defSemiHidden="0" w:defUnhideWhenUsed="0" w:defQFormat="0" w:count="380">
+  <w:latentStyles w:defLockedState="0" w:defUIPriority="99" w:defSemiHidden="0" w:defUnhideWhenUsed="0" w:defQFormat="0" w:count="371">
     <w:lsdException w:name="Normal" w:uiPriority="0" w:qFormat="1"/>
     <w:lsdException w:name="heading 1" w:uiPriority="9" w:qFormat="1"/>
     <w:lsdException w:name="heading 2" w:semiHidden="1" w:uiPriority="9" w:unhideWhenUsed="1" w:qFormat="1"/>
@@ -2372,13 +2617,13 @@
     <w:name w:val="Normal"/>
     <w:qFormat/>
   </w:style>
-  <w:style w:type="character" w:default="1" w:styleId="Fuentedeprrafopredeter">
+  <w:style w:type="character" w:default="1" w:styleId="DefaultParagraphFont">
     <w:name w:val="Default Paragraph Font"/>
     <w:uiPriority w:val="1"/>
     <w:semiHidden/>
     <w:unhideWhenUsed/>
   </w:style>
-  <w:style w:type="table" w:default="1" w:styleId="Tablanormal">
+  <w:style w:type="table" w:default="1" w:styleId="TableNormal">
     <w:name w:val="Normal Table"/>
     <w:uiPriority w:val="99"/>
     <w:semiHidden/>
@@ -2393,22 +2638,21 @@
       </w:tblCellMar>
     </w:tblPr>
   </w:style>
-  <w:style w:type="numbering" w:default="1" w:styleId="Sinlista">
+  <w:style w:type="numbering" w:default="1" w:styleId="NoList">
     <w:name w:val="No List"/>
     <w:uiPriority w:val="99"/>
     <w:semiHidden/>
     <w:unhideWhenUsed/>
   </w:style>
-  <w:style w:type="table" w:styleId="Tablaconcuadrcula">
+  <w:style w:type="table" w:styleId="TableGrid">
     <w:name w:val="Table Grid"/>
-    <w:basedOn w:val="Tablanormal"/>
+    <w:basedOn w:val="TableNormal"/>
     <w:uiPriority w:val="39"/>
     <w:rsid w:val="009A4F3E"/>
     <w:pPr>
       <w:spacing w:after="0" w:line="240" w:lineRule="auto"/>
     </w:pPr>
     <w:tblPr>
-      <w:tblInd w:w="0" w:type="dxa"/>
       <w:tblBorders>
         <w:top w:val="single" w:sz="4" w:space="0" w:color="auto"/>
         <w:left w:val="single" w:sz="4" w:space="0" w:color="auto"/>
@@ -2417,15 +2661,9 @@
         <w:insideH w:val="single" w:sz="4" w:space="0" w:color="auto"/>
         <w:insideV w:val="single" w:sz="4" w:space="0" w:color="auto"/>
       </w:tblBorders>
-      <w:tblCellMar>
-        <w:top w:w="0" w:type="dxa"/>
-        <w:left w:w="108" w:type="dxa"/>
-        <w:bottom w:w="0" w:type="dxa"/>
-        <w:right w:w="108" w:type="dxa"/>
-      </w:tblCellMar>
     </w:tblPr>
   </w:style>
-  <w:style w:type="paragraph" w:styleId="Prrafodelista">
+  <w:style w:type="paragraph" w:styleId="ListParagraph">
     <w:name w:val="List Paragraph"/>
     <w:basedOn w:val="Normal"/>
     <w:uiPriority w:val="34"/>

</xml_diff>

<commit_message>
task 7 bloque 3 acabado
</commit_message>
<xml_diff>
--- a/Deliverable 2/Task 7/Tabla para poder hacer costraints del apartado 7.docx
+++ b/Deliverable 2/Task 7/Tabla para poder hacer costraints del apartado 7.docx
@@ -1,6 +1,6 @@
 
 <file path=word/document.xml><?xml version="1.0" encoding="utf-8"?>
-<w:document xmlns:wpc="http://schemas.microsoft.com/office/word/2010/wordprocessingCanvas" xmlns:mc="http://schemas.openxmlformats.org/markup-compatibility/2006" xmlns:o="urn:schemas-microsoft-com:office:office" xmlns:r="http://schemas.openxmlformats.org/officeDocument/2006/relationships" xmlns:m="http://schemas.openxmlformats.org/officeDocument/2006/math" xmlns:v="urn:schemas-microsoft-com:vml" xmlns:wp14="http://schemas.microsoft.com/office/word/2010/wordprocessingDrawing" xmlns:wp="http://schemas.openxmlformats.org/drawingml/2006/wordprocessingDrawing" xmlns:w10="urn:schemas-microsoft-com:office:word" xmlns:w="http://schemas.openxmlformats.org/wordprocessingml/2006/main" xmlns:w14="http://schemas.microsoft.com/office/word/2010/wordml" xmlns:w15="http://schemas.microsoft.com/office/word/2012/wordml" xmlns:wpg="http://schemas.microsoft.com/office/word/2010/wordprocessingGroup" xmlns:wpi="http://schemas.microsoft.com/office/word/2010/wordprocessingInk" xmlns:wne="http://schemas.microsoft.com/office/word/2006/wordml" xmlns:wps="http://schemas.microsoft.com/office/word/2010/wordprocessingShape" mc:Ignorable="w14 w15 wp14">
+<w:document xmlns:wpc="http://schemas.microsoft.com/office/word/2010/wordprocessingCanvas" xmlns:mo="http://schemas.microsoft.com/office/mac/office/2008/main" xmlns:mc="http://schemas.openxmlformats.org/markup-compatibility/2006" xmlns:mv="urn:schemas-microsoft-com:mac:vml" xmlns:o="urn:schemas-microsoft-com:office:office" xmlns:r="http://schemas.openxmlformats.org/officeDocument/2006/relationships" xmlns:m="http://schemas.openxmlformats.org/officeDocument/2006/math" xmlns:v="urn:schemas-microsoft-com:vml" xmlns:wp14="http://schemas.microsoft.com/office/word/2010/wordprocessingDrawing" xmlns:wp="http://schemas.openxmlformats.org/drawingml/2006/wordprocessingDrawing" xmlns:w10="urn:schemas-microsoft-com:office:word" xmlns:w="http://schemas.openxmlformats.org/wordprocessingml/2006/main" xmlns:w14="http://schemas.microsoft.com/office/word/2010/wordml" xmlns:w15="http://schemas.microsoft.com/office/word/2012/wordml" xmlns:wpg="http://schemas.microsoft.com/office/word/2010/wordprocessingGroup" xmlns:wpi="http://schemas.microsoft.com/office/word/2010/wordprocessingInk" xmlns:wne="http://schemas.microsoft.com/office/word/2006/wordml" xmlns:wps="http://schemas.microsoft.com/office/word/2010/wordprocessingShape" mc:Ignorable="w14 w15 wp14">
   <w:body>
     <w:p>
       <w:pPr>
@@ -48,7 +48,7 @@
     </w:p>
     <w:p>
       <w:pPr>
-        <w:pStyle w:val="ListParagraph"/>
+        <w:pStyle w:val="Prrafodelista"/>
         <w:numPr>
           <w:ilvl w:val="0"/>
           <w:numId w:val="4"/>
@@ -116,7 +116,7 @@
     </w:p>
     <w:p>
       <w:pPr>
-        <w:pStyle w:val="ListParagraph"/>
+        <w:pStyle w:val="Prrafodelista"/>
         <w:numPr>
           <w:ilvl w:val="0"/>
           <w:numId w:val="4"/>
@@ -176,7 +176,7 @@
     </w:p>
     <w:tbl>
       <w:tblPr>
-        <w:tblStyle w:val="TableGrid"/>
+        <w:tblStyle w:val="Tablaconcuadrcula"/>
         <w:tblW w:w="0" w:type="auto"/>
         <w:tblLook w:val="04A0" w:firstRow="1" w:lastRow="0" w:firstColumn="1" w:lastColumn="0" w:noHBand="0" w:noVBand="1"/>
       </w:tblPr>
@@ -556,7 +556,15 @@
             <w:tcW w:w="0" w:type="auto"/>
           </w:tcPr>
           <w:p>
-            <w:r>
+            <w:pPr>
+              <w:rPr>
+                <w:highlight w:val="yellow"/>
+              </w:rPr>
+            </w:pPr>
+            <w:r>
+              <w:rPr>
+                <w:highlight w:val="yellow"/>
+              </w:rPr>
               <w:t>3.1 State of the art: Payloads</w:t>
             </w:r>
           </w:p>
@@ -566,12 +574,28 @@
             <w:tcW w:w="0" w:type="auto"/>
           </w:tcPr>
           <w:p>
-            <w:r>
+            <w:pPr>
+              <w:rPr>
+                <w:highlight w:val="yellow"/>
+              </w:rPr>
+            </w:pPr>
+            <w:r>
+              <w:rPr>
+                <w:highlight w:val="yellow"/>
+              </w:rPr>
               <w:t>Payload state of the art</w:t>
             </w:r>
           </w:p>
           <w:p>
-            <w:r>
+            <w:pPr>
+              <w:rPr>
+                <w:highlight w:val="yellow"/>
+              </w:rPr>
+            </w:pPr>
+            <w:r>
+              <w:rPr>
+                <w:highlight w:val="yellow"/>
+              </w:rPr>
               <w:t>21/12/18</w:t>
             </w:r>
           </w:p>
@@ -582,11 +606,19 @@
           </w:tcPr>
           <w:p>
             <w:r>
+              <w:rPr>
+                <w:highlight w:val="yellow"/>
+              </w:rPr>
               <w:t>State of the art completion</w:t>
             </w:r>
             <w:r>
+              <w:rPr>
+                <w:highlight w:val="yellow"/>
+              </w:rPr>
               <w:t xml:space="preserve"> 28/12/18</w:t>
             </w:r>
+            <w:bookmarkStart w:id="0" w:name="_GoBack"/>
+            <w:bookmarkEnd w:id="0"/>
           </w:p>
         </w:tc>
       </w:tr>
@@ -1034,13 +1066,7 @@
               <w:rPr>
                 <w:highlight w:val="green"/>
               </w:rPr>
-              <w:t xml:space="preserve"> </w:t>
-            </w:r>
-            <w:r>
-              <w:rPr>
-                <w:highlight w:val="green"/>
-              </w:rPr>
-              <w:t>4/9/20</w:t>
+              <w:t xml:space="preserve"> 4/9/20</w:t>
             </w:r>
           </w:p>
         </w:tc>
@@ -1130,8 +1156,6 @@
                 <w:highlight w:val="green"/>
               </w:rPr>
             </w:pPr>
-            <w:bookmarkStart w:id="0" w:name="_GoBack"/>
-            <w:bookmarkEnd w:id="0"/>
             <w:r>
               <w:rPr>
                 <w:highlight w:val="green"/>
@@ -1755,8 +1779,8 @@
 </file>
 
 <file path=word/numbering.xml><?xml version="1.0" encoding="utf-8"?>
-<w:numbering xmlns:wpc="http://schemas.microsoft.com/office/word/2010/wordprocessingCanvas" xmlns:mc="http://schemas.openxmlformats.org/markup-compatibility/2006" xmlns:o="urn:schemas-microsoft-com:office:office" xmlns:r="http://schemas.openxmlformats.org/officeDocument/2006/relationships" xmlns:m="http://schemas.openxmlformats.org/officeDocument/2006/math" xmlns:v="urn:schemas-microsoft-com:vml" xmlns:wp14="http://schemas.microsoft.com/office/word/2010/wordprocessingDrawing" xmlns:wp="http://schemas.openxmlformats.org/drawingml/2006/wordprocessingDrawing" xmlns:w10="urn:schemas-microsoft-com:office:word" xmlns:w="http://schemas.openxmlformats.org/wordprocessingml/2006/main" xmlns:w14="http://schemas.microsoft.com/office/word/2010/wordml" xmlns:w15="http://schemas.microsoft.com/office/word/2012/wordml" xmlns:wpg="http://schemas.microsoft.com/office/word/2010/wordprocessingGroup" xmlns:wpi="http://schemas.microsoft.com/office/word/2010/wordprocessingInk" xmlns:wne="http://schemas.microsoft.com/office/word/2006/wordml" xmlns:wps="http://schemas.microsoft.com/office/word/2010/wordprocessingShape" mc:Ignorable="w14 w15 wp14">
-  <w:abstractNum w:abstractNumId="0" w15:restartNumberingAfterBreak="0">
+<w:numbering xmlns:wpc="http://schemas.microsoft.com/office/word/2010/wordprocessingCanvas" xmlns:mo="http://schemas.microsoft.com/office/mac/office/2008/main" xmlns:mc="http://schemas.openxmlformats.org/markup-compatibility/2006" xmlns:mv="urn:schemas-microsoft-com:mac:vml" xmlns:o="urn:schemas-microsoft-com:office:office" xmlns:r="http://schemas.openxmlformats.org/officeDocument/2006/relationships" xmlns:m="http://schemas.openxmlformats.org/officeDocument/2006/math" xmlns:v="urn:schemas-microsoft-com:vml" xmlns:wp14="http://schemas.microsoft.com/office/word/2010/wordprocessingDrawing" xmlns:wp="http://schemas.openxmlformats.org/drawingml/2006/wordprocessingDrawing" xmlns:w10="urn:schemas-microsoft-com:office:word" xmlns:w="http://schemas.openxmlformats.org/wordprocessingml/2006/main" xmlns:w14="http://schemas.microsoft.com/office/word/2010/wordml" xmlns:w15="http://schemas.microsoft.com/office/word/2012/wordml" xmlns:wpg="http://schemas.microsoft.com/office/word/2010/wordprocessingGroup" xmlns:wpi="http://schemas.microsoft.com/office/word/2010/wordprocessingInk" xmlns:wne="http://schemas.microsoft.com/office/word/2006/wordml" xmlns:wps="http://schemas.microsoft.com/office/word/2010/wordprocessingShape" mc:Ignorable="w14 w15 wp14">
+  <w:abstractNum w:abstractNumId="0">
     <w:nsid w:val="060B7E6C"/>
     <w:multiLevelType w:val="hybridMultilevel"/>
     <w:tmpl w:val="088E8E22"/>
@@ -1869,7 +1893,7 @@
       </w:rPr>
     </w:lvl>
   </w:abstractNum>
-  <w:abstractNum w:abstractNumId="1" w15:restartNumberingAfterBreak="0">
+  <w:abstractNum w:abstractNumId="1">
     <w:nsid w:val="0AE05668"/>
     <w:multiLevelType w:val="hybridMultilevel"/>
     <w:tmpl w:val="4A0ACEB0"/>
@@ -1982,7 +2006,7 @@
       </w:rPr>
     </w:lvl>
   </w:abstractNum>
-  <w:abstractNum w:abstractNumId="2" w15:restartNumberingAfterBreak="0">
+  <w:abstractNum w:abstractNumId="2">
     <w:nsid w:val="19B144A9"/>
     <w:multiLevelType w:val="hybridMultilevel"/>
     <w:tmpl w:val="7676F6E4"/>
@@ -2095,7 +2119,7 @@
       </w:rPr>
     </w:lvl>
   </w:abstractNum>
-  <w:abstractNum w:abstractNumId="3" w15:restartNumberingAfterBreak="0">
+  <w:abstractNum w:abstractNumId="3">
     <w:nsid w:val="3A7978D6"/>
     <w:multiLevelType w:val="hybridMultilevel"/>
     <w:tmpl w:val="BAE09E08"/>
@@ -2240,7 +2264,7 @@
       </w:pPr>
     </w:pPrDefault>
   </w:docDefaults>
-  <w:latentStyles w:defLockedState="0" w:defUIPriority="99" w:defSemiHidden="0" w:defUnhideWhenUsed="0" w:defQFormat="0" w:count="371">
+  <w:latentStyles w:defLockedState="0" w:defUIPriority="99" w:defSemiHidden="0" w:defUnhideWhenUsed="0" w:defQFormat="0" w:count="380">
     <w:lsdException w:name="Normal" w:uiPriority="0" w:qFormat="1"/>
     <w:lsdException w:name="heading 1" w:uiPriority="9" w:qFormat="1"/>
     <w:lsdException w:name="heading 2" w:semiHidden="1" w:uiPriority="9" w:unhideWhenUsed="1" w:qFormat="1"/>
@@ -2617,13 +2641,13 @@
     <w:name w:val="Normal"/>
     <w:qFormat/>
   </w:style>
-  <w:style w:type="character" w:default="1" w:styleId="DefaultParagraphFont">
+  <w:style w:type="character" w:default="1" w:styleId="Fuentedeprrafopredeter">
     <w:name w:val="Default Paragraph Font"/>
     <w:uiPriority w:val="1"/>
     <w:semiHidden/>
     <w:unhideWhenUsed/>
   </w:style>
-  <w:style w:type="table" w:default="1" w:styleId="TableNormal">
+  <w:style w:type="table" w:default="1" w:styleId="Tablanormal">
     <w:name w:val="Normal Table"/>
     <w:uiPriority w:val="99"/>
     <w:semiHidden/>
@@ -2638,21 +2662,22 @@
       </w:tblCellMar>
     </w:tblPr>
   </w:style>
-  <w:style w:type="numbering" w:default="1" w:styleId="NoList">
+  <w:style w:type="numbering" w:default="1" w:styleId="Sinlista">
     <w:name w:val="No List"/>
     <w:uiPriority w:val="99"/>
     <w:semiHidden/>
     <w:unhideWhenUsed/>
   </w:style>
-  <w:style w:type="table" w:styleId="TableGrid">
+  <w:style w:type="table" w:styleId="Tablaconcuadrcula">
     <w:name w:val="Table Grid"/>
-    <w:basedOn w:val="TableNormal"/>
+    <w:basedOn w:val="Tablanormal"/>
     <w:uiPriority w:val="39"/>
     <w:rsid w:val="009A4F3E"/>
     <w:pPr>
       <w:spacing w:after="0" w:line="240" w:lineRule="auto"/>
     </w:pPr>
     <w:tblPr>
+      <w:tblInd w:w="0" w:type="dxa"/>
       <w:tblBorders>
         <w:top w:val="single" w:sz="4" w:space="0" w:color="auto"/>
         <w:left w:val="single" w:sz="4" w:space="0" w:color="auto"/>
@@ -2661,9 +2686,15 @@
         <w:insideH w:val="single" w:sz="4" w:space="0" w:color="auto"/>
         <w:insideV w:val="single" w:sz="4" w:space="0" w:color="auto"/>
       </w:tblBorders>
+      <w:tblCellMar>
+        <w:top w:w="0" w:type="dxa"/>
+        <w:left w:w="108" w:type="dxa"/>
+        <w:bottom w:w="0" w:type="dxa"/>
+        <w:right w:w="108" w:type="dxa"/>
+      </w:tblCellMar>
     </w:tblPr>
   </w:style>
-  <w:style w:type="paragraph" w:styleId="ListParagraph">
+  <w:style w:type="paragraph" w:styleId="Prrafodelista">
     <w:name w:val="List Paragraph"/>
     <w:basedOn w:val="Normal"/>
     <w:uiPriority w:val="34"/>

</xml_diff>